<commit_message>
update Paper Wallet Activities to last version
</commit_message>
<xml_diff>
--- a/Paper Wallet Activities 2.docx
+++ b/Paper Wallet Activities 2.docx
@@ -34,24 +34,73 @@
           <w:sz w:val="24"/>
           <w:szCs w:val="24"/>
         </w:rPr>
-        <w:t>Monerujo is an open-source android wallet. You will use similar steps as before two restore a paper wallet on mobile, and then you will send Monero between these two accounts.</w:t>
-      </w:r>
-    </w:p>
-    <w:p>
-      <w:pPr>
-        <w:rPr>
-          <w:rFonts w:ascii="Times New Roman" w:hAnsi="Times New Roman" w:cs="Times New Roman"/>
-          <w:sz w:val="24"/>
-          <w:szCs w:val="24"/>
-        </w:rPr>
-      </w:pPr>
-      <w:r>
-        <w:rPr>
-          <w:rFonts w:ascii="Times New Roman" w:hAnsi="Times New Roman" w:cs="Times New Roman"/>
-          <w:sz w:val="24"/>
-          <w:szCs w:val="24"/>
-        </w:rPr>
-        <w:t>Start off by downloading the Monerujo application. You can download it by searching for it on the Google Play Store or by visiting the website here: xmrujo.com</w:t>
+        <w:t xml:space="preserve">Monerujo is an open-source android wallet. </w:t>
+      </w:r>
+      <w:r>
+        <w:rPr>
+          <w:rFonts w:ascii="Times New Roman" w:hAnsi="Times New Roman" w:cs="Times New Roman"/>
+          <w:sz w:val="24"/>
+          <w:szCs w:val="24"/>
+        </w:rPr>
+        <w:t>You will restore an account on mobile, which is similar to restoring an account on desktop</w:t>
+      </w:r>
+      <w:r>
+        <w:rPr>
+          <w:rFonts w:ascii="Times New Roman" w:hAnsi="Times New Roman" w:cs="Times New Roman"/>
+          <w:sz w:val="24"/>
+          <w:szCs w:val="24"/>
+        </w:rPr>
+        <w:t>, and then you will send Monero between these two accounts.</w:t>
+      </w:r>
+    </w:p>
+    <w:p>
+      <w:pPr>
+        <w:rPr>
+          <w:rFonts w:ascii="Times New Roman" w:hAnsi="Times New Roman" w:cs="Times New Roman"/>
+          <w:sz w:val="24"/>
+          <w:szCs w:val="24"/>
+        </w:rPr>
+      </w:pPr>
+      <w:r>
+        <w:rPr>
+          <w:rFonts w:ascii="Times New Roman" w:hAnsi="Times New Roman" w:cs="Times New Roman"/>
+          <w:sz w:val="24"/>
+          <w:szCs w:val="24"/>
+        </w:rPr>
+        <w:t xml:space="preserve">Start off by downloading the Monerujo application. You can download it by searching for it on the Google Play Store or by visiting the website here: </w:t>
+      </w:r>
+      <w:r>
+        <w:rPr>
+          <w:rFonts w:ascii="Times New Roman" w:hAnsi="Times New Roman" w:cs="Times New Roman"/>
+          <w:color w:val="FF0000"/>
+          <w:sz w:val="24"/>
+          <w:szCs w:val="24"/>
+        </w:rPr>
+        <w:t>xmrujo.com</w:t>
+      </w:r>
+      <w:r>
+        <w:rPr>
+          <w:rFonts w:ascii="Times New Roman" w:hAnsi="Times New Roman" w:cs="Times New Roman"/>
+          <w:sz w:val="24"/>
+          <w:szCs w:val="24"/>
+        </w:rPr>
+        <w:t>. Enroll for the beta i</w:t>
+      </w:r>
+      <w:r>
+        <w:rPr>
+          <w:rFonts w:ascii="Times New Roman" w:hAnsi="Times New Roman" w:cs="Times New Roman"/>
+          <w:sz w:val="24"/>
+          <w:szCs w:val="24"/>
+        </w:rPr>
+        <w:t>f</w:t>
+      </w:r>
+      <w:r>
+        <w:rPr>
+          <w:rFonts w:ascii="Times New Roman" w:hAnsi="Times New Roman" w:cs="Times New Roman"/>
+          <w:sz w:val="24"/>
+          <w:szCs w:val="24"/>
+        </w:rPr>
+        <w:t xml:space="preserve"> possible to get the latest updates.</w:t>
       </w:r>
     </w:p>
     <w:p>
@@ -432,7 +481,23 @@
           <w:sz w:val="24"/>
           <w:szCs w:val="24"/>
         </w:rPr>
-        <w:t>Create a wallet name of your choosing, create a password, type in the 25-word mnemonic seed of a DIFFERENT paper wallet than you used before, and add the restore height of 1433771. If you do not do this</w:t>
+        <w:t>Create a wallet name of your choosing, create a password, type in the 25-word mnemonic seed of a DIFFERENT paper wallet than you used before, and a</w:t>
+      </w:r>
+      <w:r>
+        <w:rPr>
+          <w:rFonts w:ascii="Times New Roman" w:hAnsi="Times New Roman" w:cs="Times New Roman"/>
+          <w:sz w:val="24"/>
+          <w:szCs w:val="24"/>
+        </w:rPr>
+        <w:t>dd the restore height of 1440000</w:t>
+      </w:r>
+      <w:r>
+        <w:rPr>
+          <w:rFonts w:ascii="Times New Roman" w:hAnsi="Times New Roman" w:cs="Times New Roman"/>
+          <w:sz w:val="24"/>
+          <w:szCs w:val="24"/>
+        </w:rPr>
+        <w:t>. If you do not do this</w:t>
       </w:r>
       <w:r>
         <w:rPr>
@@ -651,7 +716,39 @@
           <w:sz w:val="24"/>
           <w:szCs w:val="24"/>
         </w:rPr>
-        <w:t>Then add the amount you would like to send. In the mobile wallet only, it can look up the equivalent value in USD or EUR. You can change the currency by pressing on “XMR”. In this example, let’s send the equivalent of $5 to the desktop wallet. Press on “XMR”, select USD, and add 5 to the amount field.</w:t>
+        <w:t>Then add the amount you would like to send. In the mobile wallet only, it can look up the equivalent value in USD or EUR. You can change the currency by pressing on “XMR”. In this example, let’s send the equivalent of $</w:t>
+      </w:r>
+      <w:r>
+        <w:rPr>
+          <w:rFonts w:ascii="Times New Roman" w:hAnsi="Times New Roman" w:cs="Times New Roman"/>
+          <w:sz w:val="24"/>
+          <w:szCs w:val="24"/>
+        </w:rPr>
+        <w:t>1</w:t>
+      </w:r>
+      <w:r>
+        <w:rPr>
+          <w:rFonts w:ascii="Times New Roman" w:hAnsi="Times New Roman" w:cs="Times New Roman"/>
+          <w:sz w:val="24"/>
+          <w:szCs w:val="24"/>
+        </w:rPr>
+        <w:t xml:space="preserve"> to the desktop wallet. Press</w:t>
+      </w:r>
+      <w:r>
+        <w:rPr>
+          <w:rFonts w:ascii="Times New Roman" w:hAnsi="Times New Roman" w:cs="Times New Roman"/>
+          <w:sz w:val="24"/>
+          <w:szCs w:val="24"/>
+        </w:rPr>
+        <w:t xml:space="preserve"> on “XMR”, select USD, and add 1</w:t>
+      </w:r>
+      <w:r>
+        <w:rPr>
+          <w:rFonts w:ascii="Times New Roman" w:hAnsi="Times New Roman" w:cs="Times New Roman"/>
+          <w:sz w:val="24"/>
+          <w:szCs w:val="24"/>
+        </w:rPr>
+        <w:t xml:space="preserve"> to the amount field.</w:t>
       </w:r>
     </w:p>
     <w:p>
@@ -852,6 +949,7 @@
           <w:sz w:val="24"/>
           <w:szCs w:val="24"/>
         </w:rPr>
+        <w:lastRenderedPageBreak/>
         <w:t>Sending Monero (Desktop to Android)</w:t>
       </w:r>
     </w:p>
@@ -911,8 +1009,50 @@
           <w:sz w:val="24"/>
           <w:szCs w:val="24"/>
         </w:rPr>
-        <w:t>On desktop, go to the “send” tab. Put the android address in the “address” field. Choose an amount (remember, in XMR, not in USD!) and write yourself a personal description if desired. This description is stored locally and is not shown to anyone else, including the receiver.</w:t>
-      </w:r>
+        <w:t>On desktop, go to the “send” tab. Put the android address in the “address” field. Choose an amount (remember, in XMR, not in USD</w:t>
+      </w:r>
+      <w:r>
+        <w:rPr>
+          <w:rFonts w:ascii="Times New Roman" w:hAnsi="Times New Roman" w:cs="Times New Roman"/>
+          <w:sz w:val="24"/>
+          <w:szCs w:val="24"/>
+        </w:rPr>
+        <w:t>/EUR/etc</w:t>
+      </w:r>
+      <w:r>
+        <w:rPr>
+          <w:rFonts w:ascii="Times New Roman" w:hAnsi="Times New Roman" w:cs="Times New Roman"/>
+          <w:sz w:val="24"/>
+          <w:szCs w:val="24"/>
+        </w:rPr>
+        <w:t>!) and write yourself a personal description if desired.</w:t>
+      </w:r>
+      <w:r>
+        <w:rPr>
+          <w:rFonts w:ascii="Times New Roman" w:hAnsi="Times New Roman" w:cs="Times New Roman"/>
+          <w:sz w:val="24"/>
+          <w:szCs w:val="24"/>
+        </w:rPr>
+        <w:t xml:space="preserve"> For simplicity, you can click the “</w:t>
+      </w:r>
+      <w:r>
+        <w:rPr>
+          <w:rFonts w:ascii="Times New Roman" w:hAnsi="Times New Roman" w:cs="Times New Roman"/>
+          <w:sz w:val="24"/>
+          <w:szCs w:val="24"/>
+        </w:rPr>
+        <w:t>All” button.</w:t>
+      </w:r>
+      <w:r>
+        <w:rPr>
+          <w:rFonts w:ascii="Times New Roman" w:hAnsi="Times New Roman" w:cs="Times New Roman"/>
+          <w:sz w:val="24"/>
+          <w:szCs w:val="24"/>
+        </w:rPr>
+        <w:t xml:space="preserve"> This description is stored locally and is not shown to anyone else, including the receiver.</w:t>
+      </w:r>
+      <w:bookmarkStart w:id="0" w:name="_GoBack"/>
+      <w:bookmarkEnd w:id="0"/>
     </w:p>
     <w:p>
       <w:pPr>
@@ -1067,6 +1207,7 @@
           <w:sz w:val="24"/>
           <w:szCs w:val="24"/>
         </w:rPr>
+        <w:lastRenderedPageBreak/>
         <w:t>Sending Monero (Android to Android)</w:t>
       </w:r>
     </w:p>
@@ -1084,7 +1225,7 @@
           <w:sz w:val="24"/>
           <w:szCs w:val="24"/>
         </w:rPr>
-        <w:t>You should have a hang of this now! Try sending Monero between android devices. This is actually really easy, since pho</w:t>
+        <w:t>You should have a hang of this now! Try sending Monero between android devices. This is easy, since pho</w:t>
       </w:r>
       <w:r>
         <w:rPr>
@@ -1129,8 +1270,6 @@
         </w:rPr>
         <w:t>Please take all the money off these accounts after you are done with these activities and never use them again. Since someone else may have recorded the mnemonic seed, they can restore the account and take back any money left on or sent to these accounts.</w:t>
       </w:r>
-      <w:bookmarkStart w:id="0" w:name="_GoBack"/>
-      <w:bookmarkEnd w:id="0"/>
     </w:p>
     <w:sectPr>
       <w:pgSz w:w="12240" w:h="15840"/>

</xml_diff>